<commit_message>
Flipped appearance reason and counsel and add tests for fine only.
</commit_message>
<xml_diff>
--- a/resources/Saved/21TRC05611_Not Guilty Bond Entry.docx
+++ b/resources/Saved/21TRC05611_Not Guilty Bond Entry.docx
@@ -648,7 +648,7 @@
           <w:sz w:val="20"/>
           <w:szCs w:val="20"/>
         </w:rPr>
-        <w:t xml:space="preserve">March 23, 2022</w:t>
+        <w:t xml:space="preserve">March 30, 2022</w:t>
       </w:r>
       <w:r>
         <w:rPr>
@@ -664,7 +664,7 @@
           <w:sz w:val="20"/>
           <w:szCs w:val="20"/>
         </w:rPr>
-        <w:t xml:space="preserve"> for arraignment</w:t>
+        <w:t xml:space="preserve"> for change of plea</w:t>
       </w:r>
       <w:r>
         <w:rPr>
@@ -821,10 +821,11 @@
         <w:tblLook w:val="04A0" w:firstRow="1" w:lastRow="0" w:firstColumn="1" w:lastColumn="0" w:noHBand="0" w:noVBand="1"/>
       </w:tblPr>
       <w:tblGrid>
-        <w:gridCol w:w="1632"/>
-        <w:gridCol w:w="1632"/>
-        <w:gridCol w:w="3289"/>
-        <w:gridCol w:w="1632"/>
+        <w:gridCol w:w="1305"/>
+        <w:gridCol w:w="1305"/>
+        <w:gridCol w:w="2631"/>
+        <w:gridCol w:w="1305"/>
+        <w:gridCol w:w="1637"/>
       </w:tblGrid>
       <w:tr>
         <w:trPr>
@@ -904,6 +905,45 @@
                 <w:szCs w:val="20"/>
               </w:rPr>
               <w:t xml:space="preserve">OVI Alcohol / Drugs 3rd</w:t>
+            </w:r>
+          </w:p>
+        </w:tc>
+        <w:tc>
+          <w:tcPr>
+            <w:tcW w:w="3289" w:type="dxa"/>
+          </w:tcPr>
+          <w:p>
+            <w:pPr>
+              <w:tabs>
+                <w:tab w:val="left" w:pos="-1080"/>
+                <w:tab w:val="left" w:pos="-720"/>
+                <w:tab w:val="left" w:pos="0"/>
+                <w:tab w:val="left" w:pos="720"/>
+                <w:tab w:val="left" w:pos="1440"/>
+                <w:tab w:val="left" w:pos="2160"/>
+                <w:tab w:val="left" w:pos="2880"/>
+                <w:tab w:val="left" w:pos="3600"/>
+                <w:tab w:val="left" w:pos="4320"/>
+                <w:tab w:val="left" w:pos="4680"/>
+              </w:tabs>
+              <w:rPr>
+                <w:rFonts w:ascii="Palatino Linotype" w:hAnsi="Palatino Linotype"/>
+                <w:b/>
+                <w:bCs/>
+                <w:sz w:val="20"/>
+                <w:szCs w:val="20"/>
+              </w:rPr>
+            </w:pPr>
+            <w:proofErr w:type="gramStart"/>
+            <w:r>
+              <w:rPr>
+                <w:rFonts w:ascii="Palatino Linotype" w:hAnsi="Palatino Linotype"/>
+                <w:b/>
+                <w:bCs/>
+                <w:sz w:val="20"/>
+                <w:szCs w:val="20"/>
+              </w:rPr>
+              <w:t xml:space="preserve">OVI Refusal 3rd/10yr Prior 20yr</w:t>
             </w:r>
           </w:p>
         </w:tc>
@@ -1102,7 +1142,7 @@
                 <w:sz w:val="20"/>
                 <w:szCs w:val="20"/>
               </w:rPr>
-              <w:t xml:space="preserve">4511.33</w:t>
+              <w:t xml:space="preserve">4511.19A1A***</w:t>
             </w:r>
           </w:p>
         </w:tc>
@@ -1141,7 +1181,46 @@
                 <w:sz w:val="20"/>
                 <w:szCs w:val="20"/>
               </w:rPr>
-              <w:t xml:space="preserve">4513.263B1</w:t>
+              <w:t xml:space="preserve">4511.19A1A***</w:t>
+            </w:r>
+          </w:p>
+        </w:tc>
+        <w:tc>
+          <w:tcPr>
+            <w:tcW w:w="3289" w:type="dxa"/>
+          </w:tcPr>
+          <w:p>
+            <w:pPr>
+              <w:tabs>
+                <w:tab w:val="left" w:pos="-1080"/>
+                <w:tab w:val="left" w:pos="-720"/>
+                <w:tab w:val="left" w:pos="0"/>
+                <w:tab w:val="left" w:pos="720"/>
+                <w:tab w:val="left" w:pos="1440"/>
+                <w:tab w:val="left" w:pos="2160"/>
+                <w:tab w:val="left" w:pos="2880"/>
+                <w:tab w:val="left" w:pos="3600"/>
+                <w:tab w:val="left" w:pos="4320"/>
+                <w:tab w:val="left" w:pos="4680"/>
+              </w:tabs>
+              <w:rPr>
+                <w:rFonts w:ascii="Palatino Linotype" w:hAnsi="Palatino Linotype"/>
+                <w:b/>
+                <w:bCs/>
+                <w:sz w:val="20"/>
+                <w:szCs w:val="20"/>
+              </w:rPr>
+            </w:pPr>
+            <w:proofErr w:type="gramStart"/>
+            <w:r>
+              <w:rPr>
+                <w:rFonts w:ascii="Palatino Linotype" w:hAnsi="Palatino Linotype"/>
+                <w:b/>
+                <w:bCs/>
+                <w:sz w:val="20"/>
+                <w:szCs w:val="20"/>
+              </w:rPr>
+              <w:t xml:space="preserve">4511.19A1A***</w:t>
             </w:r>
           </w:p>
         </w:tc>
@@ -1262,7 +1341,46 @@
                 <w:sz w:val="20"/>
                 <w:szCs w:val="20"/>
               </w:rPr>
-              <w:t xml:space="preserve">MM</w:t>
+              <w:t xml:space="preserve">UCM</w:t>
+            </w:r>
+          </w:p>
+        </w:tc>
+        <w:tc>
+          <w:tcPr>
+            <w:tcW w:w="3289" w:type="dxa"/>
+          </w:tcPr>
+          <w:p>
+            <w:pPr>
+              <w:tabs>
+                <w:tab w:val="left" w:pos="-1080"/>
+                <w:tab w:val="left" w:pos="-720"/>
+                <w:tab w:val="left" w:pos="0"/>
+                <w:tab w:val="left" w:pos="720"/>
+                <w:tab w:val="left" w:pos="1440"/>
+                <w:tab w:val="left" w:pos="2160"/>
+                <w:tab w:val="left" w:pos="2880"/>
+                <w:tab w:val="left" w:pos="3600"/>
+                <w:tab w:val="left" w:pos="4320"/>
+                <w:tab w:val="left" w:pos="4680"/>
+              </w:tabs>
+              <w:rPr>
+                <w:rFonts w:ascii="Palatino Linotype" w:hAnsi="Palatino Linotype"/>
+                <w:b/>
+                <w:bCs/>
+                <w:sz w:val="20"/>
+                <w:szCs w:val="20"/>
+              </w:rPr>
+            </w:pPr>
+            <w:proofErr w:type="gramStart"/>
+            <w:r>
+              <w:rPr>
+                <w:rFonts w:ascii="Palatino Linotype" w:hAnsi="Palatino Linotype"/>
+                <w:b/>
+                <w:bCs/>
+                <w:sz w:val="20"/>
+                <w:szCs w:val="20"/>
+              </w:rPr>
+              <w:t xml:space="preserve">UCM</w:t>
             </w:r>
           </w:p>
         </w:tc>
@@ -1465,6 +1583,45 @@
             </w:r>
           </w:p>
         </w:tc>
+        <w:tc>
+          <w:tcPr>
+            <w:tcW w:w="3289" w:type="dxa"/>
+          </w:tcPr>
+          <w:p>
+            <w:pPr>
+              <w:tabs>
+                <w:tab w:val="left" w:pos="-1080"/>
+                <w:tab w:val="left" w:pos="-720"/>
+                <w:tab w:val="left" w:pos="0"/>
+                <w:tab w:val="left" w:pos="720"/>
+                <w:tab w:val="left" w:pos="1440"/>
+                <w:tab w:val="left" w:pos="2160"/>
+                <w:tab w:val="left" w:pos="2880"/>
+                <w:tab w:val="left" w:pos="3600"/>
+                <w:tab w:val="left" w:pos="4320"/>
+                <w:tab w:val="left" w:pos="4680"/>
+              </w:tabs>
+              <w:rPr>
+                <w:rFonts w:ascii="Palatino Linotype" w:hAnsi="Palatino Linotype"/>
+                <w:b/>
+                <w:bCs/>
+                <w:sz w:val="20"/>
+                <w:szCs w:val="20"/>
+              </w:rPr>
+            </w:pPr>
+            <w:proofErr w:type="gramStart"/>
+            <w:r>
+              <w:rPr>
+                <w:rFonts w:ascii="Palatino Linotype" w:hAnsi="Palatino Linotype"/>
+                <w:b/>
+                <w:bCs/>
+                <w:sz w:val="20"/>
+                <w:szCs w:val="20"/>
+              </w:rPr>
+              <w:t xml:space="preserve">Not Guilty</w:t>
+            </w:r>
+          </w:p>
+        </w:tc>
       </w:tr>
     </w:tbl>
     <w:p>
@@ -1903,6 +2060,7 @@
     </w:p>
     <w:p>
       <w:pPr>
+        <w:keepNext/>
         <w:tabs>
           <w:tab w:val="left" w:pos="-1080"/>
           <w:tab w:val="left" w:pos="-720"/>
@@ -2041,7 +2199,7 @@
           <w:sz w:val="20"/>
           <w:szCs w:val="20"/>
         </w:rPr>
-        <w:t xml:space="preserve">Marianne</w:t>
+        <w:t xml:space="preserve">Kyle</w:t>
       </w:r>
       <w:r>
         <w:rPr>
@@ -2057,7 +2215,7 @@
           <w:sz w:val="20"/>
           <w:szCs w:val="20"/>
         </w:rPr>
-        <w:t xml:space="preserve">Hemmeter</w:t>
+        <w:t xml:space="preserve">Rohrer</w:t>
       </w:r>
     </w:p>
     <w:p>

</xml_diff>